<commit_message>
Ajuste documentação Tela Principal
</commit_message>
<xml_diff>
--- a/_Docs/1.1.1 - T1 - EP1 - US1 - Tela Principal.docx
+++ b/_Docs/1.1.1 - T1 - EP1 - US1 - Tela Principal.docx
@@ -353,7 +353,7 @@
           <w:r>
             <w:fldChar w:fldCharType="separate"/>
           </w:r>
-          <w:hyperlink w:anchor="_Toc471472846" w:history="1">
+          <w:hyperlink w:anchor="_Toc472103516" w:history="1">
             <w:r>
               <w:rPr>
                 <w:rStyle w:val="Hyperlink"/>
@@ -397,7 +397,7 @@
                 <w:noProof/>
                 <w:webHidden/>
               </w:rPr>
-              <w:instrText xml:space="preserve"> PAGEREF _Toc471472846 \h </w:instrText>
+              <w:instrText xml:space="preserve"> PAGEREF _Toc472103516 \h </w:instrText>
             </w:r>
             <w:r>
               <w:rPr>
@@ -443,7 +443,7 @@
               <w:lang w:eastAsia="pt-BR"/>
             </w:rPr>
           </w:pPr>
-          <w:hyperlink w:anchor="_Toc471472847" w:history="1">
+          <w:hyperlink w:anchor="_Toc472103517" w:history="1">
             <w:r>
               <w:rPr>
                 <w:rStyle w:val="Hyperlink"/>
@@ -487,7 +487,7 @@
                 <w:noProof/>
                 <w:webHidden/>
               </w:rPr>
-              <w:instrText xml:space="preserve"> PAGEREF _Toc471472847 \h </w:instrText>
+              <w:instrText xml:space="preserve"> PAGEREF _Toc472103517 \h </w:instrText>
             </w:r>
             <w:r>
               <w:rPr>
@@ -533,7 +533,7 @@
               <w:lang w:eastAsia="pt-BR"/>
             </w:rPr>
           </w:pPr>
-          <w:hyperlink w:anchor="_Toc471472848" w:history="1">
+          <w:hyperlink w:anchor="_Toc472103518" w:history="1">
             <w:r>
               <w:rPr>
                 <w:rStyle w:val="Hyperlink"/>
@@ -577,7 +577,7 @@
                 <w:noProof/>
                 <w:webHidden/>
               </w:rPr>
-              <w:instrText xml:space="preserve"> PAGEREF _Toc471472848 \h </w:instrText>
+              <w:instrText xml:space="preserve"> PAGEREF _Toc472103518 \h </w:instrText>
             </w:r>
             <w:r>
               <w:rPr>
@@ -623,7 +623,7 @@
               <w:lang w:eastAsia="pt-BR"/>
             </w:rPr>
           </w:pPr>
-          <w:hyperlink w:anchor="_Toc471472849" w:history="1">
+          <w:hyperlink w:anchor="_Toc472103519" w:history="1">
             <w:r>
               <w:rPr>
                 <w:rStyle w:val="Hyperlink"/>
@@ -667,7 +667,7 @@
                 <w:noProof/>
                 <w:webHidden/>
               </w:rPr>
-              <w:instrText xml:space="preserve"> PAGEREF _Toc471472849 \h </w:instrText>
+              <w:instrText xml:space="preserve"> PAGEREF _Toc472103519 \h </w:instrText>
             </w:r>
             <w:r>
               <w:rPr>
@@ -713,7 +713,7 @@
               <w:lang w:eastAsia="pt-BR"/>
             </w:rPr>
           </w:pPr>
-          <w:hyperlink w:anchor="_Toc471472850" w:history="1">
+          <w:hyperlink w:anchor="_Toc472103520" w:history="1">
             <w:r>
               <w:rPr>
                 <w:rStyle w:val="Hyperlink"/>
@@ -757,7 +757,7 @@
                 <w:noProof/>
                 <w:webHidden/>
               </w:rPr>
-              <w:instrText xml:space="preserve"> PAGEREF _Toc471472850 \h </w:instrText>
+              <w:instrText xml:space="preserve"> PAGEREF _Toc472103520 \h </w:instrText>
             </w:r>
             <w:r>
               <w:rPr>
@@ -803,7 +803,7 @@
               <w:lang w:eastAsia="pt-BR"/>
             </w:rPr>
           </w:pPr>
-          <w:hyperlink w:anchor="_Toc471472851" w:history="1">
+          <w:hyperlink w:anchor="_Toc472103521" w:history="1">
             <w:r>
               <w:rPr>
                 <w:rStyle w:val="Hyperlink"/>
@@ -847,7 +847,7 @@
                 <w:noProof/>
                 <w:webHidden/>
               </w:rPr>
-              <w:instrText xml:space="preserve"> PAGEREF _Toc471472851 \h </w:instrText>
+              <w:instrText xml:space="preserve"> PAGEREF _Toc472103521 \h </w:instrText>
             </w:r>
             <w:r>
               <w:rPr>
@@ -893,7 +893,7 @@
               <w:lang w:eastAsia="pt-BR"/>
             </w:rPr>
           </w:pPr>
-          <w:hyperlink w:anchor="_Toc471472852" w:history="1">
+          <w:hyperlink w:anchor="_Toc472103522" w:history="1">
             <w:r>
               <w:rPr>
                 <w:rStyle w:val="Hyperlink"/>
@@ -937,7 +937,7 @@
                 <w:noProof/>
                 <w:webHidden/>
               </w:rPr>
-              <w:instrText xml:space="preserve"> PAGEREF _Toc471472852 \h </w:instrText>
+              <w:instrText xml:space="preserve"> PAGEREF _Toc472103522 \h </w:instrText>
             </w:r>
             <w:r>
               <w:rPr>
@@ -983,7 +983,7 @@
               <w:lang w:eastAsia="pt-BR"/>
             </w:rPr>
           </w:pPr>
-          <w:hyperlink w:anchor="_Toc471472853" w:history="1">
+          <w:hyperlink w:anchor="_Toc472103523" w:history="1">
             <w:r>
               <w:rPr>
                 <w:rStyle w:val="Hyperlink"/>
@@ -1027,7 +1027,7 @@
                 <w:noProof/>
                 <w:webHidden/>
               </w:rPr>
-              <w:instrText xml:space="preserve"> PAGEREF _Toc471472853 \h </w:instrText>
+              <w:instrText xml:space="preserve"> PAGEREF _Toc472103523 \h </w:instrText>
             </w:r>
             <w:r>
               <w:rPr>
@@ -1073,7 +1073,7 @@
               <w:lang w:eastAsia="pt-BR"/>
             </w:rPr>
           </w:pPr>
-          <w:hyperlink w:anchor="_Toc471472854" w:history="1">
+          <w:hyperlink w:anchor="_Toc472103524" w:history="1">
             <w:r>
               <w:rPr>
                 <w:rStyle w:val="Hyperlink"/>
@@ -1096,7 +1096,7 @@
                 <w:rStyle w:val="Hyperlink"/>
                 <w:noProof/>
               </w:rPr>
-              <w:t>T1 - E1 - EU2 - C1 – Acessar a tela principal</w:t>
+              <w:t>T1 - E1 – EU1 – C1 – Tela principal – Acesso</w:t>
             </w:r>
             <w:r>
               <w:rPr>
@@ -1117,7 +1117,277 @@
                 <w:noProof/>
                 <w:webHidden/>
               </w:rPr>
-              <w:instrText xml:space="preserve"> PAGEREF _Toc471472854 \h </w:instrText>
+              <w:instrText xml:space="preserve"> PAGEREF _Toc472103524 \h </w:instrText>
+            </w:r>
+            <w:r>
+              <w:rPr>
+                <w:noProof/>
+                <w:webHidden/>
+              </w:rPr>
+            </w:r>
+            <w:r>
+              <w:rPr>
+                <w:noProof/>
+                <w:webHidden/>
+              </w:rPr>
+              <w:fldChar w:fldCharType="separate"/>
+            </w:r>
+            <w:r>
+              <w:rPr>
+                <w:noProof/>
+                <w:webHidden/>
+              </w:rPr>
+              <w:t>5</w:t>
+            </w:r>
+            <w:r>
+              <w:rPr>
+                <w:noProof/>
+                <w:webHidden/>
+              </w:rPr>
+              <w:fldChar w:fldCharType="end"/>
+            </w:r>
+          </w:hyperlink>
+        </w:p>
+        <w:p>
+          <w:pPr>
+            <w:pStyle w:val="Sumrio2"/>
+            <w:tabs>
+              <w:tab w:val="left" w:pos="880"/>
+              <w:tab w:val="right" w:leader="dot" w:pos="8494"/>
+            </w:tabs>
+            <w:rPr>
+              <w:rFonts w:asciiTheme="minorHAnsi" w:eastAsiaTheme="minorEastAsia" w:hAnsiTheme="minorHAnsi" w:cstheme="minorBidi"/>
+              <w:noProof/>
+              <w:sz w:val="22"/>
+              <w:szCs w:val="22"/>
+              <w:lang w:eastAsia="pt-BR"/>
+            </w:rPr>
+          </w:pPr>
+          <w:hyperlink w:anchor="_Toc472103525" w:history="1">
+            <w:r>
+              <w:rPr>
+                <w:rStyle w:val="Hyperlink"/>
+                <w:noProof/>
+              </w:rPr>
+              <w:t>3.2.</w:t>
+            </w:r>
+            <w:r>
+              <w:rPr>
+                <w:rFonts w:asciiTheme="minorHAnsi" w:eastAsiaTheme="minorEastAsia" w:hAnsiTheme="minorHAnsi" w:cstheme="minorBidi"/>
+                <w:noProof/>
+                <w:sz w:val="22"/>
+                <w:szCs w:val="22"/>
+                <w:lang w:eastAsia="pt-BR"/>
+              </w:rPr>
+              <w:tab/>
+            </w:r>
+            <w:r>
+              <w:rPr>
+                <w:rStyle w:val="Hyperlink"/>
+                <w:noProof/>
+              </w:rPr>
+              <w:t>T1 - E1 – EU1 – C2 – Tela principal – Abre a tela de Gêneros</w:t>
+            </w:r>
+            <w:r>
+              <w:rPr>
+                <w:noProof/>
+                <w:webHidden/>
+              </w:rPr>
+              <w:tab/>
+            </w:r>
+            <w:r>
+              <w:rPr>
+                <w:noProof/>
+                <w:webHidden/>
+              </w:rPr>
+              <w:fldChar w:fldCharType="begin"/>
+            </w:r>
+            <w:r>
+              <w:rPr>
+                <w:noProof/>
+                <w:webHidden/>
+              </w:rPr>
+              <w:instrText xml:space="preserve"> PAGEREF _Toc472103525 \h </w:instrText>
+            </w:r>
+            <w:r>
+              <w:rPr>
+                <w:noProof/>
+                <w:webHidden/>
+              </w:rPr>
+            </w:r>
+            <w:r>
+              <w:rPr>
+                <w:noProof/>
+                <w:webHidden/>
+              </w:rPr>
+              <w:fldChar w:fldCharType="separate"/>
+            </w:r>
+            <w:r>
+              <w:rPr>
+                <w:noProof/>
+                <w:webHidden/>
+              </w:rPr>
+              <w:t>5</w:t>
+            </w:r>
+            <w:r>
+              <w:rPr>
+                <w:noProof/>
+                <w:webHidden/>
+              </w:rPr>
+              <w:fldChar w:fldCharType="end"/>
+            </w:r>
+          </w:hyperlink>
+        </w:p>
+        <w:p>
+          <w:pPr>
+            <w:pStyle w:val="Sumrio2"/>
+            <w:tabs>
+              <w:tab w:val="left" w:pos="880"/>
+              <w:tab w:val="right" w:leader="dot" w:pos="8494"/>
+            </w:tabs>
+            <w:rPr>
+              <w:rFonts w:asciiTheme="minorHAnsi" w:eastAsiaTheme="minorEastAsia" w:hAnsiTheme="minorHAnsi" w:cstheme="minorBidi"/>
+              <w:noProof/>
+              <w:sz w:val="22"/>
+              <w:szCs w:val="22"/>
+              <w:lang w:eastAsia="pt-BR"/>
+            </w:rPr>
+          </w:pPr>
+          <w:hyperlink w:anchor="_Toc472103526" w:history="1">
+            <w:r>
+              <w:rPr>
+                <w:rStyle w:val="Hyperlink"/>
+                <w:noProof/>
+              </w:rPr>
+              <w:t>3.3.</w:t>
+            </w:r>
+            <w:r>
+              <w:rPr>
+                <w:rFonts w:asciiTheme="minorHAnsi" w:eastAsiaTheme="minorEastAsia" w:hAnsiTheme="minorHAnsi" w:cstheme="minorBidi"/>
+                <w:noProof/>
+                <w:sz w:val="22"/>
+                <w:szCs w:val="22"/>
+                <w:lang w:eastAsia="pt-BR"/>
+              </w:rPr>
+              <w:tab/>
+            </w:r>
+            <w:r>
+              <w:rPr>
+                <w:rStyle w:val="Hyperlink"/>
+                <w:noProof/>
+              </w:rPr>
+              <w:t>T1 - E1 – EU1 – C3 – Tela principal – Abre a tela de Idiomas</w:t>
+            </w:r>
+            <w:r>
+              <w:rPr>
+                <w:noProof/>
+                <w:webHidden/>
+              </w:rPr>
+              <w:tab/>
+            </w:r>
+            <w:r>
+              <w:rPr>
+                <w:noProof/>
+                <w:webHidden/>
+              </w:rPr>
+              <w:fldChar w:fldCharType="begin"/>
+            </w:r>
+            <w:r>
+              <w:rPr>
+                <w:noProof/>
+                <w:webHidden/>
+              </w:rPr>
+              <w:instrText xml:space="preserve"> PAGEREF _Toc472103526 \h </w:instrText>
+            </w:r>
+            <w:r>
+              <w:rPr>
+                <w:noProof/>
+                <w:webHidden/>
+              </w:rPr>
+            </w:r>
+            <w:r>
+              <w:rPr>
+                <w:noProof/>
+                <w:webHidden/>
+              </w:rPr>
+              <w:fldChar w:fldCharType="separate"/>
+            </w:r>
+            <w:r>
+              <w:rPr>
+                <w:noProof/>
+                <w:webHidden/>
+              </w:rPr>
+              <w:t>5</w:t>
+            </w:r>
+            <w:r>
+              <w:rPr>
+                <w:noProof/>
+                <w:webHidden/>
+              </w:rPr>
+              <w:fldChar w:fldCharType="end"/>
+            </w:r>
+          </w:hyperlink>
+        </w:p>
+        <w:p>
+          <w:pPr>
+            <w:pStyle w:val="Sumrio2"/>
+            <w:tabs>
+              <w:tab w:val="left" w:pos="880"/>
+              <w:tab w:val="right" w:leader="dot" w:pos="8494"/>
+            </w:tabs>
+            <w:rPr>
+              <w:rFonts w:asciiTheme="minorHAnsi" w:eastAsiaTheme="minorEastAsia" w:hAnsiTheme="minorHAnsi" w:cstheme="minorBidi"/>
+              <w:noProof/>
+              <w:sz w:val="22"/>
+              <w:szCs w:val="22"/>
+              <w:lang w:eastAsia="pt-BR"/>
+            </w:rPr>
+          </w:pPr>
+          <w:hyperlink w:anchor="_Toc472103527" w:history="1">
+            <w:r>
+              <w:rPr>
+                <w:rStyle w:val="Hyperlink"/>
+                <w:noProof/>
+              </w:rPr>
+              <w:t>3.4.</w:t>
+            </w:r>
+            <w:r>
+              <w:rPr>
+                <w:rFonts w:asciiTheme="minorHAnsi" w:eastAsiaTheme="minorEastAsia" w:hAnsiTheme="minorHAnsi" w:cstheme="minorBidi"/>
+                <w:noProof/>
+                <w:sz w:val="22"/>
+                <w:szCs w:val="22"/>
+                <w:lang w:eastAsia="pt-BR"/>
+              </w:rPr>
+              <w:tab/>
+            </w:r>
+            <w:r>
+              <w:rPr>
+                <w:rStyle w:val="Hyperlink"/>
+                <w:noProof/>
+              </w:rPr>
+              <w:t>T1 - E1 – EU1 – C4 – Tela principal – Abre a tela de Filmes</w:t>
+            </w:r>
+            <w:r>
+              <w:rPr>
+                <w:noProof/>
+                <w:webHidden/>
+              </w:rPr>
+              <w:tab/>
+            </w:r>
+            <w:r>
+              <w:rPr>
+                <w:noProof/>
+                <w:webHidden/>
+              </w:rPr>
+              <w:fldChar w:fldCharType="begin"/>
+            </w:r>
+            <w:r>
+              <w:rPr>
+                <w:noProof/>
+                <w:webHidden/>
+              </w:rPr>
+              <w:instrText xml:space="preserve"> PAGEREF _Toc472103527 \h </w:instrText>
             </w:r>
             <w:r>
               <w:rPr>
@@ -1163,7 +1433,7 @@
               <w:lang w:eastAsia="pt-BR"/>
             </w:rPr>
           </w:pPr>
-          <w:hyperlink w:anchor="_Toc471472855" w:history="1">
+          <w:hyperlink w:anchor="_Toc472103528" w:history="1">
             <w:r>
               <w:rPr>
                 <w:rStyle w:val="Hyperlink"/>
@@ -1207,7 +1477,7 @@
                 <w:noProof/>
                 <w:webHidden/>
               </w:rPr>
-              <w:instrText xml:space="preserve"> PAGEREF _Toc471472855 \h </w:instrText>
+              <w:instrText xml:space="preserve"> PAGEREF _Toc472103528 \h </w:instrText>
             </w:r>
             <w:r>
               <w:rPr>
@@ -1227,7 +1497,7 @@
                 <w:noProof/>
                 <w:webHidden/>
               </w:rPr>
-              <w:t>6</w:t>
+              <w:t>7</w:t>
             </w:r>
             <w:r>
               <w:rPr>
@@ -1253,7 +1523,7 @@
               <w:lang w:eastAsia="pt-BR"/>
             </w:rPr>
           </w:pPr>
-          <w:hyperlink w:anchor="_Toc471472856" w:history="1">
+          <w:hyperlink w:anchor="_Toc472103529" w:history="1">
             <w:r>
               <w:rPr>
                 <w:rStyle w:val="Hyperlink"/>
@@ -1297,7 +1567,7 @@
                 <w:noProof/>
                 <w:webHidden/>
               </w:rPr>
-              <w:instrText xml:space="preserve"> PAGEREF _Toc471472856 \h </w:instrText>
+              <w:instrText xml:space="preserve"> PAGEREF _Toc472103529 \h </w:instrText>
             </w:r>
             <w:r>
               <w:rPr>
@@ -1317,7 +1587,7 @@
                 <w:noProof/>
                 <w:webHidden/>
               </w:rPr>
-              <w:t>6</w:t>
+              <w:t>7</w:t>
             </w:r>
             <w:r>
               <w:rPr>
@@ -1343,7 +1613,7 @@
               <w:lang w:eastAsia="pt-BR"/>
             </w:rPr>
           </w:pPr>
-          <w:hyperlink w:anchor="_Toc471472857" w:history="1">
+          <w:hyperlink w:anchor="_Toc472103530" w:history="1">
             <w:r>
               <w:rPr>
                 <w:rStyle w:val="Hyperlink"/>
@@ -1389,7 +1659,7 @@
                 <w:noProof/>
                 <w:webHidden/>
               </w:rPr>
-              <w:instrText xml:space="preserve"> PAGEREF _Toc471472857 \h </w:instrText>
+              <w:instrText xml:space="preserve"> PAGEREF _Toc472103530 \h </w:instrText>
             </w:r>
             <w:r>
               <w:rPr>
@@ -1409,7 +1679,7 @@
                 <w:noProof/>
                 <w:webHidden/>
               </w:rPr>
-              <w:t>6</w:t>
+              <w:t>7</w:t>
             </w:r>
             <w:r>
               <w:rPr>
@@ -1441,7 +1711,7 @@
       <w:pPr>
         <w:pStyle w:val="Ttulo1"/>
       </w:pPr>
-      <w:bookmarkStart w:id="0" w:name="_Toc471472846"/>
+      <w:bookmarkStart w:id="0" w:name="_Toc472103516"/>
       <w:r>
         <w:lastRenderedPageBreak/>
         <w:t>Definições Gerais</w:t>
@@ -1454,7 +1724,7 @@
         <w:pStyle w:val="Ttulo2"/>
         <w:contextualSpacing/>
       </w:pPr>
-      <w:bookmarkStart w:id="1" w:name="_Toc471472847"/>
+      <w:bookmarkStart w:id="1" w:name="_Toc472103517"/>
       <w:r>
         <w:t>Sobre o documento</w:t>
       </w:r>
@@ -1788,7 +2058,7 @@
         <w:pStyle w:val="Ttulo2"/>
         <w:contextualSpacing/>
       </w:pPr>
-      <w:bookmarkStart w:id="2" w:name="_Toc471472848"/>
+      <w:bookmarkStart w:id="2" w:name="_Toc472103518"/>
       <w:r>
         <w:t>Sobre a etapa</w:t>
       </w:r>
@@ -2129,7 +2399,7 @@
       <w:pPr>
         <w:pStyle w:val="Ttulo1"/>
       </w:pPr>
-      <w:bookmarkStart w:id="3" w:name="_Toc471472849"/>
+      <w:bookmarkStart w:id="3" w:name="_Toc472103519"/>
       <w:r>
         <w:lastRenderedPageBreak/>
         <w:t>Estó</w:t>
@@ -2182,7 +2452,7 @@
         <w:pStyle w:val="Ttulo2"/>
       </w:pPr>
       <w:bookmarkStart w:id="4" w:name="_Toc460152546"/>
-      <w:bookmarkStart w:id="5" w:name="_Toc471472850"/>
+      <w:bookmarkStart w:id="5" w:name="_Toc472103520"/>
       <w:r>
         <w:t>Quem?</w:t>
       </w:r>
@@ -2253,7 +2523,7 @@
         <w:contextualSpacing/>
       </w:pPr>
       <w:bookmarkStart w:id="6" w:name="_Toc460152547"/>
-      <w:bookmarkStart w:id="7" w:name="_Toc471472851"/>
+      <w:bookmarkStart w:id="7" w:name="_Toc472103521"/>
       <w:r>
         <w:t>O que?</w:t>
       </w:r>
@@ -2307,7 +2577,7 @@
         <w:contextualSpacing/>
       </w:pPr>
       <w:bookmarkStart w:id="8" w:name="_Toc460152548"/>
-      <w:bookmarkStart w:id="9" w:name="_Toc471472852"/>
+      <w:bookmarkStart w:id="9" w:name="_Toc472103522"/>
       <w:r>
         <w:t>Por quê?</w:t>
       </w:r>
@@ -2366,7 +2636,7 @@
       <w:pPr>
         <w:pStyle w:val="Ttulo1"/>
       </w:pPr>
-      <w:bookmarkStart w:id="10" w:name="_Toc471472853"/>
+      <w:bookmarkStart w:id="10" w:name="_Toc472103523"/>
       <w:r>
         <w:lastRenderedPageBreak/>
         <w:t>Confirmação</w:t>
@@ -2387,21 +2657,42 @@
       <w:pPr>
         <w:pStyle w:val="Ttulo2"/>
       </w:pPr>
-      <w:bookmarkStart w:id="11" w:name="_Toc471472854"/>
+      <w:r>
+        <w:t xml:space="preserve"> </w:t>
+      </w:r>
+      <w:bookmarkStart w:id="11" w:name="_Toc472103524"/>
       <w:r>
         <w:t>T1 - E</w:t>
       </w:r>
       <w:r>
-        <w:t xml:space="preserve">1 - EU2 </w:t>
-      </w:r>
-      <w:r>
-        <w:t xml:space="preserve">- C1 – </w:t>
-      </w:r>
-      <w:r>
-        <w:t xml:space="preserve">Acessar </w:t>
-      </w:r>
-      <w:r>
-        <w:t>a tela principal</w:t>
+        <w:t xml:space="preserve">1 </w:t>
+      </w:r>
+      <w:r>
+        <w:t>–</w:t>
+      </w:r>
+      <w:r>
+        <w:t xml:space="preserve"> EU</w:t>
+      </w:r>
+      <w:r>
+        <w:t>1</w:t>
+      </w:r>
+      <w:r>
+        <w:t xml:space="preserve"> </w:t>
+      </w:r>
+      <w:r>
+        <w:t>– C1</w:t>
+      </w:r>
+      <w:r>
+        <w:t xml:space="preserve"> – </w:t>
+      </w:r>
+      <w:r>
+        <w:t>Tela</w:t>
+      </w:r>
+      <w:r>
+        <w:t xml:space="preserve"> principal</w:t>
+      </w:r>
+      <w:r>
+        <w:t xml:space="preserve"> – Acesso</w:t>
       </w:r>
       <w:bookmarkEnd w:id="11"/>
     </w:p>
@@ -2514,14 +2805,521 @@
         <w:t>Abre a Tela Principal</w:t>
       </w:r>
     </w:p>
+    <w:p>
+      <w:pPr>
+        <w:pStyle w:val="Ttulo2"/>
+      </w:pPr>
+      <w:r>
+        <w:t xml:space="preserve"> </w:t>
+      </w:r>
+      <w:bookmarkStart w:id="12" w:name="_Toc472103525"/>
+      <w:r>
+        <w:t>T1 - E</w:t>
+      </w:r>
+      <w:r>
+        <w:t xml:space="preserve">1 </w:t>
+      </w:r>
+      <w:r>
+        <w:t>–</w:t>
+      </w:r>
+      <w:r>
+        <w:t xml:space="preserve"> EU</w:t>
+      </w:r>
+      <w:r>
+        <w:t>1</w:t>
+      </w:r>
+      <w:r>
+        <w:t xml:space="preserve"> </w:t>
+      </w:r>
+      <w:r>
+        <w:t xml:space="preserve">– C2 – Tela principal – Abre a tela de </w:t>
+      </w:r>
+      <w:r>
+        <w:t>G</w:t>
+      </w:r>
+      <w:r>
+        <w:t>êneros</w:t>
+      </w:r>
+      <w:bookmarkEnd w:id="12"/>
+    </w:p>
+    <w:p>
+      <w:pPr>
+        <w:rPr>
+          <w:b/>
+        </w:rPr>
+      </w:pPr>
+      <w:r>
+        <w:rPr>
+          <w:b/>
+        </w:rPr>
+        <w:t>Teste de Aceitação</w:t>
+      </w:r>
+    </w:p>
+    <w:p>
+      <w:pPr>
+        <w:pStyle w:val="SemEspaamento"/>
+        <w:spacing w:line="276" w:lineRule="auto"/>
+        <w:rPr>
+          <w:b/>
+        </w:rPr>
+      </w:pPr>
+      <w:r>
+        <w:rPr>
+          <w:b/>
+        </w:rPr>
+        <w:t xml:space="preserve">Dado que </w:t>
+      </w:r>
+    </w:p>
+    <w:p>
+      <w:pPr>
+        <w:pStyle w:val="SemEspaamento"/>
+        <w:spacing w:line="276" w:lineRule="auto"/>
+        <w:ind w:firstLine="708"/>
+      </w:pPr>
+      <w:r>
+        <w:t>Sou um usuário</w:t>
+      </w:r>
+    </w:p>
+    <w:p>
+      <w:pPr>
+        <w:pStyle w:val="SemEspaamento"/>
+        <w:spacing w:line="276" w:lineRule="auto"/>
+        <w:rPr>
+          <w:b/>
+        </w:rPr>
+      </w:pPr>
+      <w:r>
+        <w:rPr>
+          <w:b/>
+        </w:rPr>
+        <w:t xml:space="preserve">Quando </w:t>
+      </w:r>
+    </w:p>
+    <w:p>
+      <w:pPr>
+        <w:pStyle w:val="SemEspaamento"/>
+        <w:spacing w:line="276" w:lineRule="auto"/>
+        <w:ind w:firstLine="708"/>
+      </w:pPr>
+      <w:r>
+        <w:t>Acesso o Sistema</w:t>
+      </w:r>
+    </w:p>
+    <w:p>
+      <w:pPr>
+        <w:pStyle w:val="SemEspaamento"/>
+        <w:spacing w:line="276" w:lineRule="auto"/>
+        <w:rPr>
+          <w:b/>
+        </w:rPr>
+      </w:pPr>
+      <w:r>
+        <w:rPr>
+          <w:b/>
+        </w:rPr>
+        <w:t>E</w:t>
+      </w:r>
+    </w:p>
+    <w:p>
+      <w:pPr>
+        <w:pStyle w:val="SemEspaamento"/>
+        <w:spacing w:line="276" w:lineRule="auto"/>
+      </w:pPr>
+      <w:r>
+        <w:rPr>
+          <w:b/>
+        </w:rPr>
+        <w:tab/>
+      </w:r>
+      <w:r>
+        <w:t>Clico no botão “Gêneros”</w:t>
+      </w:r>
+    </w:p>
+    <w:p>
+      <w:pPr>
+        <w:pStyle w:val="SemEspaamento"/>
+        <w:spacing w:line="276" w:lineRule="auto"/>
+        <w:rPr>
+          <w:b/>
+        </w:rPr>
+      </w:pPr>
+      <w:r>
+        <w:rPr>
+          <w:b/>
+        </w:rPr>
+        <w:t xml:space="preserve">Então </w:t>
+      </w:r>
+    </w:p>
+    <w:p>
+      <w:pPr>
+        <w:tabs>
+          <w:tab w:val="left" w:pos="708"/>
+          <w:tab w:val="left" w:pos="1416"/>
+          <w:tab w:val="left" w:pos="2124"/>
+          <w:tab w:val="left" w:pos="2832"/>
+          <w:tab w:val="left" w:pos="3540"/>
+          <w:tab w:val="left" w:pos="4248"/>
+          <w:tab w:val="left" w:pos="4956"/>
+          <w:tab w:val="left" w:pos="5664"/>
+          <w:tab w:val="left" w:pos="6372"/>
+          <w:tab w:val="left" w:pos="7080"/>
+          <w:tab w:val="left" w:pos="7740"/>
+        </w:tabs>
+      </w:pPr>
+      <w:r>
+        <w:tab/>
+      </w:r>
+      <w:r>
+        <w:t>O sistema abre a tela de Gêneros</w:t>
+      </w:r>
+    </w:p>
     <w:p/>
     <w:p>
       <w:pPr>
-        <w:rPr>
-          <w:b/>
-        </w:rPr>
-      </w:pPr>
-      <w:bookmarkStart w:id="12" w:name="_Toc460150224"/>
+        <w:pStyle w:val="Ttulo2"/>
+      </w:pPr>
+      <w:bookmarkStart w:id="13" w:name="_Toc472103526"/>
+      <w:r>
+        <w:t>T1 - E</w:t>
+      </w:r>
+      <w:r>
+        <w:t xml:space="preserve">1 </w:t>
+      </w:r>
+      <w:r>
+        <w:t>–</w:t>
+      </w:r>
+      <w:r>
+        <w:t xml:space="preserve"> EU</w:t>
+      </w:r>
+      <w:r>
+        <w:t>1</w:t>
+      </w:r>
+      <w:r>
+        <w:t xml:space="preserve"> </w:t>
+      </w:r>
+      <w:r>
+        <w:t>– C</w:t>
+      </w:r>
+      <w:r>
+        <w:t>3</w:t>
+      </w:r>
+      <w:r>
+        <w:t xml:space="preserve"> – Tela principal – Abre a tela de </w:t>
+      </w:r>
+      <w:r>
+        <w:t>Idiomas</w:t>
+      </w:r>
+      <w:bookmarkEnd w:id="13"/>
+    </w:p>
+    <w:p>
+      <w:pPr>
+        <w:rPr>
+          <w:b/>
+        </w:rPr>
+      </w:pPr>
+      <w:r>
+        <w:rPr>
+          <w:b/>
+        </w:rPr>
+        <w:t>Teste de Aceitação</w:t>
+      </w:r>
+    </w:p>
+    <w:p>
+      <w:pPr>
+        <w:pStyle w:val="SemEspaamento"/>
+        <w:spacing w:line="276" w:lineRule="auto"/>
+        <w:rPr>
+          <w:b/>
+        </w:rPr>
+      </w:pPr>
+      <w:r>
+        <w:rPr>
+          <w:b/>
+        </w:rPr>
+        <w:t xml:space="preserve">Dado que </w:t>
+      </w:r>
+    </w:p>
+    <w:p>
+      <w:pPr>
+        <w:pStyle w:val="SemEspaamento"/>
+        <w:spacing w:line="276" w:lineRule="auto"/>
+        <w:ind w:firstLine="708"/>
+      </w:pPr>
+      <w:r>
+        <w:t>Sou um usuário</w:t>
+      </w:r>
+    </w:p>
+    <w:p>
+      <w:pPr>
+        <w:pStyle w:val="SemEspaamento"/>
+        <w:spacing w:line="276" w:lineRule="auto"/>
+        <w:rPr>
+          <w:b/>
+        </w:rPr>
+      </w:pPr>
+      <w:r>
+        <w:rPr>
+          <w:b/>
+        </w:rPr>
+        <w:t xml:space="preserve">Quando </w:t>
+      </w:r>
+    </w:p>
+    <w:p>
+      <w:pPr>
+        <w:pStyle w:val="SemEspaamento"/>
+        <w:spacing w:line="276" w:lineRule="auto"/>
+        <w:ind w:firstLine="708"/>
+      </w:pPr>
+      <w:r>
+        <w:t>Acesso o Sistema</w:t>
+      </w:r>
+    </w:p>
+    <w:p>
+      <w:pPr>
+        <w:pStyle w:val="SemEspaamento"/>
+        <w:spacing w:line="276" w:lineRule="auto"/>
+        <w:rPr>
+          <w:b/>
+        </w:rPr>
+      </w:pPr>
+      <w:r>
+        <w:rPr>
+          <w:b/>
+        </w:rPr>
+        <w:t>E</w:t>
+      </w:r>
+    </w:p>
+    <w:p>
+      <w:pPr>
+        <w:pStyle w:val="SemEspaamento"/>
+        <w:spacing w:line="276" w:lineRule="auto"/>
+      </w:pPr>
+      <w:r>
+        <w:rPr>
+          <w:b/>
+        </w:rPr>
+        <w:tab/>
+      </w:r>
+      <w:r>
+        <w:t>Clico no botão “</w:t>
+      </w:r>
+      <w:r>
+        <w:t>Idiomas</w:t>
+      </w:r>
+      <w:r>
+        <w:t>”</w:t>
+      </w:r>
+    </w:p>
+    <w:p>
+      <w:pPr>
+        <w:pStyle w:val="SemEspaamento"/>
+        <w:spacing w:line="276" w:lineRule="auto"/>
+        <w:rPr>
+          <w:b/>
+        </w:rPr>
+      </w:pPr>
+      <w:r>
+        <w:rPr>
+          <w:b/>
+        </w:rPr>
+        <w:t xml:space="preserve">Então </w:t>
+      </w:r>
+    </w:p>
+    <w:p>
+      <w:pPr>
+        <w:tabs>
+          <w:tab w:val="left" w:pos="708"/>
+          <w:tab w:val="left" w:pos="1416"/>
+          <w:tab w:val="left" w:pos="2124"/>
+          <w:tab w:val="left" w:pos="2832"/>
+          <w:tab w:val="left" w:pos="3540"/>
+          <w:tab w:val="left" w:pos="4248"/>
+          <w:tab w:val="left" w:pos="4956"/>
+          <w:tab w:val="left" w:pos="5664"/>
+          <w:tab w:val="left" w:pos="6372"/>
+          <w:tab w:val="left" w:pos="7080"/>
+          <w:tab w:val="left" w:pos="7740"/>
+        </w:tabs>
+      </w:pPr>
+      <w:r>
+        <w:tab/>
+      </w:r>
+      <w:r>
+        <w:t xml:space="preserve">O sistema abre a tela de </w:t>
+      </w:r>
+      <w:r>
+        <w:t>Idiomas</w:t>
+      </w:r>
+    </w:p>
+    <w:p/>
+    <w:p>
+      <w:pPr>
+        <w:pStyle w:val="Ttulo2"/>
+      </w:pPr>
+      <w:bookmarkStart w:id="14" w:name="_Toc472103527"/>
+      <w:r>
+        <w:t>T1 - E</w:t>
+      </w:r>
+      <w:r>
+        <w:t xml:space="preserve">1 </w:t>
+      </w:r>
+      <w:r>
+        <w:t>–</w:t>
+      </w:r>
+      <w:r>
+        <w:t xml:space="preserve"> EU</w:t>
+      </w:r>
+      <w:r>
+        <w:t>1</w:t>
+      </w:r>
+      <w:r>
+        <w:t xml:space="preserve"> </w:t>
+      </w:r>
+      <w:r>
+        <w:t>– C4 – Tela principal – Abre a tela de Filmes</w:t>
+      </w:r>
+      <w:bookmarkEnd w:id="14"/>
+    </w:p>
+    <w:p>
+      <w:pPr>
+        <w:rPr>
+          <w:b/>
+        </w:rPr>
+      </w:pPr>
+      <w:r>
+        <w:rPr>
+          <w:b/>
+        </w:rPr>
+        <w:t>Teste de Aceitação</w:t>
+      </w:r>
+    </w:p>
+    <w:p>
+      <w:pPr>
+        <w:pStyle w:val="SemEspaamento"/>
+        <w:spacing w:line="276" w:lineRule="auto"/>
+        <w:rPr>
+          <w:b/>
+        </w:rPr>
+      </w:pPr>
+      <w:r>
+        <w:rPr>
+          <w:b/>
+        </w:rPr>
+        <w:lastRenderedPageBreak/>
+        <w:t xml:space="preserve">Dado que </w:t>
+      </w:r>
+    </w:p>
+    <w:p>
+      <w:pPr>
+        <w:pStyle w:val="SemEspaamento"/>
+        <w:spacing w:line="276" w:lineRule="auto"/>
+        <w:ind w:firstLine="708"/>
+      </w:pPr>
+      <w:r>
+        <w:t>Sou um usuário</w:t>
+      </w:r>
+    </w:p>
+    <w:p>
+      <w:pPr>
+        <w:pStyle w:val="SemEspaamento"/>
+        <w:spacing w:line="276" w:lineRule="auto"/>
+        <w:rPr>
+          <w:b/>
+        </w:rPr>
+      </w:pPr>
+      <w:r>
+        <w:rPr>
+          <w:b/>
+        </w:rPr>
+        <w:t xml:space="preserve">Quando </w:t>
+      </w:r>
+    </w:p>
+    <w:p>
+      <w:pPr>
+        <w:pStyle w:val="SemEspaamento"/>
+        <w:spacing w:line="276" w:lineRule="auto"/>
+        <w:ind w:firstLine="708"/>
+      </w:pPr>
+      <w:r>
+        <w:t>Acesso o Sistema</w:t>
+      </w:r>
+    </w:p>
+    <w:p>
+      <w:pPr>
+        <w:pStyle w:val="SemEspaamento"/>
+        <w:spacing w:line="276" w:lineRule="auto"/>
+        <w:rPr>
+          <w:b/>
+        </w:rPr>
+      </w:pPr>
+      <w:r>
+        <w:rPr>
+          <w:b/>
+        </w:rPr>
+        <w:t>E</w:t>
+      </w:r>
+    </w:p>
+    <w:p>
+      <w:pPr>
+        <w:pStyle w:val="SemEspaamento"/>
+        <w:spacing w:line="276" w:lineRule="auto"/>
+      </w:pPr>
+      <w:r>
+        <w:rPr>
+          <w:b/>
+        </w:rPr>
+        <w:tab/>
+      </w:r>
+      <w:r>
+        <w:t>Clico no botão “Filmes”</w:t>
+      </w:r>
+    </w:p>
+    <w:p>
+      <w:pPr>
+        <w:pStyle w:val="SemEspaamento"/>
+        <w:spacing w:line="276" w:lineRule="auto"/>
+        <w:rPr>
+          <w:b/>
+        </w:rPr>
+      </w:pPr>
+      <w:r>
+        <w:rPr>
+          <w:b/>
+        </w:rPr>
+        <w:t xml:space="preserve">Então </w:t>
+      </w:r>
+    </w:p>
+    <w:p>
+      <w:pPr>
+        <w:tabs>
+          <w:tab w:val="left" w:pos="708"/>
+          <w:tab w:val="left" w:pos="1416"/>
+          <w:tab w:val="left" w:pos="2124"/>
+          <w:tab w:val="left" w:pos="2832"/>
+          <w:tab w:val="left" w:pos="3540"/>
+          <w:tab w:val="left" w:pos="4248"/>
+          <w:tab w:val="left" w:pos="4956"/>
+          <w:tab w:val="left" w:pos="5664"/>
+          <w:tab w:val="left" w:pos="6372"/>
+          <w:tab w:val="left" w:pos="7080"/>
+          <w:tab w:val="left" w:pos="7740"/>
+        </w:tabs>
+      </w:pPr>
+      <w:r>
+        <w:tab/>
+      </w:r>
+      <w:r>
+        <w:t>O sistema abre a tela de Filmes</w:t>
+      </w:r>
+    </w:p>
+    <w:p/>
+    <w:p>
+      <w:pPr>
+        <w:rPr>
+          <w:b/>
+        </w:rPr>
+      </w:pPr>
+      <w:bookmarkStart w:id="15" w:name="_Toc460150224"/>
       <w:r>
         <w:br w:type="page"/>
       </w:r>
@@ -2532,7 +3330,7 @@
         <w:spacing w:line="240" w:lineRule="auto"/>
         <w:contextualSpacing w:val="0"/>
       </w:pPr>
-      <w:bookmarkStart w:id="13" w:name="_Toc471472855"/>
+      <w:bookmarkStart w:id="16" w:name="_Toc472103528"/>
       <w:r>
         <w:lastRenderedPageBreak/>
         <w:t>Informações</w:t>
@@ -2540,11 +3338,11 @@
       <w:r>
         <w:t xml:space="preserve"> extr</w:t>
       </w:r>
-      <w:bookmarkEnd w:id="12"/>
+      <w:bookmarkEnd w:id="15"/>
       <w:r>
         <w:t>as</w:t>
       </w:r>
-      <w:bookmarkEnd w:id="13"/>
+      <w:bookmarkEnd w:id="16"/>
     </w:p>
     <w:p/>
     <w:p>
@@ -2552,24 +3350,24 @@
         <w:pStyle w:val="Ttulo2"/>
         <w:contextualSpacing/>
       </w:pPr>
-      <w:bookmarkStart w:id="14" w:name="_Toc460150225"/>
-      <w:bookmarkStart w:id="15" w:name="_Toc471472856"/>
+      <w:bookmarkStart w:id="17" w:name="_Toc460150225"/>
+      <w:bookmarkStart w:id="18" w:name="_Toc472103529"/>
       <w:r>
         <w:t>Telas</w:t>
       </w:r>
-      <w:bookmarkEnd w:id="14"/>
-      <w:bookmarkEnd w:id="15"/>
+      <w:bookmarkEnd w:id="17"/>
+      <w:bookmarkEnd w:id="18"/>
     </w:p>
     <w:p>
       <w:pPr>
         <w:pStyle w:val="Ttulo3"/>
       </w:pPr>
-      <w:bookmarkStart w:id="16" w:name="_Tela_Inclusão_de"/>
-      <w:bookmarkStart w:id="17" w:name="_SCR1_-_Tela"/>
-      <w:bookmarkStart w:id="18" w:name="_Toc460150226"/>
-      <w:bookmarkStart w:id="19" w:name="_Toc471472857"/>
-      <w:bookmarkEnd w:id="16"/>
-      <w:bookmarkEnd w:id="17"/>
+      <w:bookmarkStart w:id="19" w:name="_Tela_Inclusão_de"/>
+      <w:bookmarkStart w:id="20" w:name="_SCR1_-_Tela"/>
+      <w:bookmarkStart w:id="21" w:name="_Toc460150226"/>
+      <w:bookmarkStart w:id="22" w:name="_Toc472103530"/>
+      <w:bookmarkEnd w:id="19"/>
+      <w:bookmarkEnd w:id="20"/>
       <w:r>
         <w:t xml:space="preserve">SCR1 </w:t>
       </w:r>
@@ -2579,14 +3377,14 @@
       <w:r>
         <w:t xml:space="preserve"> </w:t>
       </w:r>
-      <w:bookmarkEnd w:id="18"/>
+      <w:bookmarkEnd w:id="21"/>
       <w:r>
         <w:t xml:space="preserve">Tela </w:t>
       </w:r>
       <w:r>
         <w:t>Principal</w:t>
       </w:r>
-      <w:bookmarkEnd w:id="19"/>
+      <w:bookmarkEnd w:id="22"/>
     </w:p>
     <w:p>
       <w:pPr>
@@ -2609,14 +3407,14 @@
       <w:pPr>
         <w:pStyle w:val="Ttulo4"/>
       </w:pPr>
-      <w:bookmarkStart w:id="20" w:name="_Toc460150227"/>
+      <w:bookmarkStart w:id="23" w:name="_Toc460150227"/>
       <w:r>
         <w:t xml:space="preserve"> </w:t>
       </w:r>
       <w:r>
         <w:t>Campos</w:t>
       </w:r>
-      <w:bookmarkEnd w:id="20"/>
+      <w:bookmarkEnd w:id="23"/>
     </w:p>
     <w:tbl>
       <w:tblPr>
@@ -2772,6 +3570,47 @@
             </w:pPr>
             <w:r>
               <w:t>Botão para abrir o módulo de Gêneros</w:t>
+            </w:r>
+          </w:p>
+        </w:tc>
+      </w:tr>
+      <w:tr>
+        <w:tc>
+          <w:tcPr>
+            <w:tcW w:w="1809" w:type="dxa"/>
+          </w:tcPr>
+          <w:p>
+            <w:pPr>
+              <w:pStyle w:val="Corpodetexto"/>
+            </w:pPr>
+            <w:r>
+              <w:t>Filmes</w:t>
+            </w:r>
+          </w:p>
+        </w:tc>
+        <w:tc>
+          <w:tcPr>
+            <w:tcW w:w="2268" w:type="dxa"/>
+          </w:tcPr>
+          <w:p>
+            <w:pPr>
+              <w:pStyle w:val="Corpodetexto"/>
+            </w:pPr>
+            <w:r>
+              <w:t>Botão</w:t>
+            </w:r>
+          </w:p>
+        </w:tc>
+        <w:tc>
+          <w:tcPr>
+            <w:tcW w:w="4567" w:type="dxa"/>
+          </w:tcPr>
+          <w:p>
+            <w:pPr>
+              <w:pStyle w:val="Corpodetexto"/>
+            </w:pPr>
+            <w:r>
+              <w:t>Botão para abrir o módulo de Filmes</w:t>
             </w:r>
           </w:p>
         </w:tc>
@@ -2922,7 +3761,7 @@
                 <w:b/>
                 <w:noProof/>
               </w:rPr>
-              <w:t>6</w:t>
+              <w:t>7</w:t>
             </w:r>
             <w:r>
               <w:rPr>
@@ -4110,7 +4949,7 @@
 </file>
 
 <file path=customXml/itemProps1.xml><?xml version="1.0" encoding="utf-8"?>
-<ds:datastoreItem xmlns:ds="http://schemas.openxmlformats.org/officeDocument/2006/customXml" ds:itemID="{5E6BBB2D-7069-449C-853C-7D34485FA271}">
+<ds:datastoreItem xmlns:ds="http://schemas.openxmlformats.org/officeDocument/2006/customXml" ds:itemID="{DB4D768B-C2B2-40B5-A753-307A47749809}">
   <ds:schemaRefs>
     <ds:schemaRef ds:uri="http://schemas.openxmlformats.org/officeDocument/2006/bibliography"/>
   </ds:schemaRefs>

</xml_diff>

<commit_message>
Criação da tela principal
</commit_message>
<xml_diff>
--- a/_Docs/1.1.1 - T1 - EP1 - US1 - Tela Principal.docx
+++ b/_Docs/1.1.1 - T1 - EP1 - US1 - Tela Principal.docx
@@ -2731,13 +2731,8 @@
         <w:ind w:firstLine="708"/>
       </w:pPr>
       <w:r>
-        <w:t>Sou</w:t>
-      </w:r>
-      <w:proofErr w:type="gramStart"/>
-      <w:r>
-        <w:t xml:space="preserve">  </w:t>
-      </w:r>
-      <w:proofErr w:type="gramEnd"/>
+        <w:t xml:space="preserve">Sou </w:t>
+      </w:r>
       <w:r>
         <w:t>um usuário</w:t>
       </w:r>
@@ -3727,7 +3722,7 @@
                 <w:b/>
                 <w:noProof/>
               </w:rPr>
-              <w:t>2</w:t>
+              <w:t>7</w:t>
             </w:r>
             <w:r>
               <w:rPr>
@@ -4949,7 +4944,7 @@
 </file>
 
 <file path=customXml/itemProps1.xml><?xml version="1.0" encoding="utf-8"?>
-<ds:datastoreItem xmlns:ds="http://schemas.openxmlformats.org/officeDocument/2006/customXml" ds:itemID="{DB4D768B-C2B2-40B5-A753-307A47749809}">
+<ds:datastoreItem xmlns:ds="http://schemas.openxmlformats.org/officeDocument/2006/customXml" ds:itemID="{922CF513-1908-41FF-A996-0629C1654B02}">
   <ds:schemaRefs>
     <ds:schemaRef ds:uri="http://schemas.openxmlformats.org/officeDocument/2006/bibliography"/>
   </ds:schemaRefs>

</xml_diff>